<commit_message>
PTPPOVS lab3 add TestsIntegrationProductsController
</commit_message>
<xml_diff>
--- a/PTPPOVS/sem2/Lab3/Lab3.docx
+++ b/PTPPOVS/sem2/Lab3/Lab3.docx
@@ -509,8 +509,8 @@
       <w:r>
         <w:rPr>
           <w:rFonts w:ascii="Times New Roman" w:cs="Times New Roman" w:eastAsia="Times New Roman" w:hAnsi="Times New Roman"/>
-          <w:sz w:val="32"/>
-          <w:szCs w:val="32"/>
+          <w:sz w:val="28"/>
+          <w:szCs w:val="28"/>
           <w:rtl w:val="0"/>
         </w:rPr>
         <w:t xml:space="preserve">Добавить в решение проект модульного тестирования (Выбрать шаблон проекта NUnit)</w:t>
@@ -533,8 +533,8 @@
       <w:r>
         <w:rPr>
           <w:rFonts w:ascii="Times New Roman" w:cs="Times New Roman" w:eastAsia="Times New Roman" w:hAnsi="Times New Roman"/>
-          <w:sz w:val="32"/>
-          <w:szCs w:val="32"/>
+          <w:sz w:val="28"/>
+          <w:szCs w:val="28"/>
           <w:rtl w:val="0"/>
         </w:rPr>
         <w:t xml:space="preserve">Затем в созданный проект добавить ссылки на существующие проекты.</w:t>
@@ -557,8 +557,8 @@
       <w:r>
         <w:rPr>
           <w:rFonts w:ascii="Times New Roman" w:cs="Times New Roman" w:eastAsia="Times New Roman" w:hAnsi="Times New Roman"/>
-          <w:sz w:val="32"/>
-          <w:szCs w:val="32"/>
+          <w:sz w:val="28"/>
+          <w:szCs w:val="28"/>
           <w:rtl w:val="0"/>
         </w:rPr>
         <w:t xml:space="preserve">Реализовать два класса для тестирования:</w:t>
@@ -570,15 +570,15 @@
         <w:ind w:left="720" w:firstLine="0"/>
         <w:rPr>
           <w:rFonts w:ascii="Times New Roman" w:cs="Times New Roman" w:eastAsia="Times New Roman" w:hAnsi="Times New Roman"/>
-          <w:sz w:val="32"/>
-          <w:szCs w:val="32"/>
-        </w:rPr>
-      </w:pPr>
-      <w:r>
-        <w:rPr>
-          <w:rFonts w:ascii="Times New Roman" w:cs="Times New Roman" w:eastAsia="Times New Roman" w:hAnsi="Times New Roman"/>
-          <w:sz w:val="32"/>
-          <w:szCs w:val="32"/>
+          <w:sz w:val="28"/>
+          <w:szCs w:val="28"/>
+        </w:rPr>
+      </w:pPr>
+      <w:r>
+        <w:rPr>
+          <w:rFonts w:ascii="Times New Roman" w:cs="Times New Roman" w:eastAsia="Times New Roman" w:hAnsi="Times New Roman"/>
+          <w:sz w:val="28"/>
+          <w:szCs w:val="28"/>
           <w:rtl w:val="0"/>
         </w:rPr>
         <w:t xml:space="preserve">TestsProductController – класс, в котором будет происходить тестирование методов контроллера. (Все методы котроллера доступные для вызова публичным API должны быть покрыты тестами)</w:t>
@@ -590,15 +590,15 @@
         <w:ind w:left="720" w:firstLine="0"/>
         <w:rPr>
           <w:rFonts w:ascii="Times New Roman" w:cs="Times New Roman" w:eastAsia="Times New Roman" w:hAnsi="Times New Roman"/>
-          <w:sz w:val="32"/>
-          <w:szCs w:val="32"/>
-        </w:rPr>
-      </w:pPr>
-      <w:r>
-        <w:rPr>
-          <w:rFonts w:ascii="Times New Roman" w:cs="Times New Roman" w:eastAsia="Times New Roman" w:hAnsi="Times New Roman"/>
-          <w:sz w:val="32"/>
-          <w:szCs w:val="32"/>
+          <w:sz w:val="28"/>
+          <w:szCs w:val="28"/>
+        </w:rPr>
+      </w:pPr>
+      <w:r>
+        <w:rPr>
+          <w:rFonts w:ascii="Times New Roman" w:cs="Times New Roman" w:eastAsia="Times New Roman" w:hAnsi="Times New Roman"/>
+          <w:sz w:val="28"/>
+          <w:szCs w:val="28"/>
           <w:rtl w:val="0"/>
         </w:rPr>
         <w:t xml:space="preserve">TestsProductService – класс, в котором будет происходить тестирование методов класса. (Все доступные для вызова методы класса должны быть покрыты тестами).</w:t>
@@ -621,8 +621,8 @@
       <w:r>
         <w:rPr>
           <w:rFonts w:ascii="Times New Roman" w:cs="Times New Roman" w:eastAsia="Times New Roman" w:hAnsi="Times New Roman"/>
-          <w:sz w:val="32"/>
-          <w:szCs w:val="32"/>
+          <w:sz w:val="28"/>
+          <w:szCs w:val="28"/>
           <w:rtl w:val="0"/>
         </w:rPr>
         <w:t xml:space="preserve">Провести интеграционный тест. Внедрить зависимость внутрь контроллера используя явную реализацию интерфейса.</w:t>
@@ -645,16 +645,11 @@
       <w:r>
         <w:rPr>
           <w:rFonts w:ascii="Times New Roman" w:cs="Times New Roman" w:eastAsia="Times New Roman" w:hAnsi="Times New Roman"/>
-          <w:sz w:val="32"/>
-          <w:szCs w:val="32"/>
+          <w:sz w:val="28"/>
+          <w:szCs w:val="28"/>
           <w:rtl w:val="0"/>
         </w:rPr>
         <w:t xml:space="preserve">Провести модульный тест контроллера с помощью Stub-ов и Mock-ов.</w:t>
-      </w:r>
-      <w:r>
-        <w:rPr>
-          <w:rtl w:val="0"/>
-        </w:rPr>
       </w:r>
     </w:p>
     <w:p>
@@ -769,12 +764,12 @@
           <wp:inline distB="114300" distT="114300" distL="114300" distR="114300">
             <wp:extent cx="4095750" cy="704850"/>
             <wp:effectExtent b="0" l="0" r="0" t="0"/>
-            <wp:docPr id="4" name="image4.png"/>
+            <wp:docPr id="5" name="image2.png"/>
             <a:graphic>
               <a:graphicData uri="http://schemas.openxmlformats.org/drawingml/2006/picture">
                 <pic:pic>
                   <pic:nvPicPr>
-                    <pic:cNvPr id="0" name="image4.png"/>
+                    <pic:cNvPr id="0" name="image2.png"/>
                     <pic:cNvPicPr preferRelativeResize="0"/>
                   </pic:nvPicPr>
                   <pic:blipFill>
@@ -823,27 +818,18 @@
         <w:jc w:val="left"/>
         <w:rPr>
           <w:rFonts w:ascii="Times New Roman" w:cs="Times New Roman" w:eastAsia="Times New Roman" w:hAnsi="Times New Roman"/>
-          <w:sz w:val="32"/>
-          <w:szCs w:val="32"/>
-        </w:rPr>
-      </w:pPr>
-      <w:r>
-        <w:rPr>
-          <w:rFonts w:ascii="Times New Roman" w:cs="Times New Roman" w:eastAsia="Times New Roman" w:hAnsi="Times New Roman"/>
-          <w:sz w:val="28"/>
-          <w:szCs w:val="28"/>
-          <w:rtl w:val="0"/>
-        </w:rPr>
-        <w:t xml:space="preserve">2 </w:t>
-      </w:r>
-      <w:r>
-        <w:rPr>
-          <w:rFonts w:ascii="Times New Roman" w:cs="Times New Roman" w:eastAsia="Times New Roman" w:hAnsi="Times New Roman"/>
-          <w:sz w:val="32"/>
-          <w:szCs w:val="32"/>
-          <w:rtl w:val="0"/>
-        </w:rPr>
-        <w:t xml:space="preserve">Затем в созданный проект добавили ссылки на существующие проекты.</w:t>
+          <w:sz w:val="28"/>
+          <w:szCs w:val="28"/>
+        </w:rPr>
+      </w:pPr>
+      <w:r>
+        <w:rPr>
+          <w:rFonts w:ascii="Times New Roman" w:cs="Times New Roman" w:eastAsia="Times New Roman" w:hAnsi="Times New Roman"/>
+          <w:sz w:val="28"/>
+          <w:szCs w:val="28"/>
+          <w:rtl w:val="0"/>
+        </w:rPr>
+        <w:t xml:space="preserve">2 Затем в созданный проект добавили ссылки на существующие проекты.</w:t>
       </w:r>
     </w:p>
     <w:p>
@@ -865,15 +851,15 @@
         <w:jc w:val="left"/>
         <w:rPr>
           <w:rFonts w:ascii="Times New Roman" w:cs="Times New Roman" w:eastAsia="Times New Roman" w:hAnsi="Times New Roman"/>
-          <w:sz w:val="32"/>
-          <w:szCs w:val="32"/>
-        </w:rPr>
-      </w:pPr>
-      <w:r>
-        <w:rPr>
-          <w:rFonts w:ascii="Times New Roman" w:cs="Times New Roman" w:eastAsia="Times New Roman" w:hAnsi="Times New Roman"/>
-          <w:sz w:val="32"/>
-          <w:szCs w:val="32"/>
+          <w:sz w:val="28"/>
+          <w:szCs w:val="28"/>
+        </w:rPr>
+      </w:pPr>
+      <w:r>
+        <w:rPr>
+          <w:rFonts w:ascii="Times New Roman" w:cs="Times New Roman" w:eastAsia="Times New Roman" w:hAnsi="Times New Roman"/>
+          <w:sz w:val="28"/>
+          <w:szCs w:val="28"/>
         </w:rPr>
         <w:drawing>
           <wp:inline distB="114300" distT="114300" distL="114300" distR="114300">
@@ -920,15 +906,15 @@
         <w:ind w:left="0" w:firstLine="0"/>
         <w:rPr>
           <w:rFonts w:ascii="Times New Roman" w:cs="Times New Roman" w:eastAsia="Times New Roman" w:hAnsi="Times New Roman"/>
-          <w:sz w:val="32"/>
-          <w:szCs w:val="32"/>
-        </w:rPr>
-      </w:pPr>
-      <w:r>
-        <w:rPr>
-          <w:rFonts w:ascii="Times New Roman" w:cs="Times New Roman" w:eastAsia="Times New Roman" w:hAnsi="Times New Roman"/>
-          <w:sz w:val="32"/>
-          <w:szCs w:val="32"/>
+          <w:sz w:val="28"/>
+          <w:szCs w:val="28"/>
+        </w:rPr>
+      </w:pPr>
+      <w:r>
+        <w:rPr>
+          <w:rFonts w:ascii="Times New Roman" w:cs="Times New Roman" w:eastAsia="Times New Roman" w:hAnsi="Times New Roman"/>
+          <w:sz w:val="28"/>
+          <w:szCs w:val="28"/>
           <w:rtl w:val="0"/>
         </w:rPr>
         <w:t xml:space="preserve">3 Реализовали два класса для тестирования:</w:t>
@@ -940,15 +926,15 @@
         <w:ind w:left="0" w:firstLine="0"/>
         <w:rPr>
           <w:rFonts w:ascii="Times New Roman" w:cs="Times New Roman" w:eastAsia="Times New Roman" w:hAnsi="Times New Roman"/>
-          <w:sz w:val="32"/>
-          <w:szCs w:val="32"/>
-        </w:rPr>
-      </w:pPr>
-      <w:r>
-        <w:rPr>
-          <w:rFonts w:ascii="Times New Roman" w:cs="Times New Roman" w:eastAsia="Times New Roman" w:hAnsi="Times New Roman"/>
-          <w:sz w:val="32"/>
-          <w:szCs w:val="32"/>
+          <w:sz w:val="28"/>
+          <w:szCs w:val="28"/>
+        </w:rPr>
+      </w:pPr>
+      <w:r>
+        <w:rPr>
+          <w:rFonts w:ascii="Times New Roman" w:cs="Times New Roman" w:eastAsia="Times New Roman" w:hAnsi="Times New Roman"/>
+          <w:sz w:val="28"/>
+          <w:szCs w:val="28"/>
           <w:rtl w:val="0"/>
         </w:rPr>
         <w:t xml:space="preserve">TestsProductService:</w:t>
@@ -960,21 +946,21 @@
         <w:ind w:left="0" w:firstLine="0"/>
         <w:rPr>
           <w:rFonts w:ascii="Times New Roman" w:cs="Times New Roman" w:eastAsia="Times New Roman" w:hAnsi="Times New Roman"/>
-          <w:sz w:val="32"/>
-          <w:szCs w:val="32"/>
-        </w:rPr>
-      </w:pPr>
-      <w:r>
-        <w:rPr>
-          <w:rFonts w:ascii="Times New Roman" w:cs="Times New Roman" w:eastAsia="Times New Roman" w:hAnsi="Times New Roman"/>
-          <w:sz w:val="32"/>
-          <w:szCs w:val="32"/>
+          <w:sz w:val="28"/>
+          <w:szCs w:val="28"/>
+        </w:rPr>
+      </w:pPr>
+      <w:r>
+        <w:rPr>
+          <w:rFonts w:ascii="Times New Roman" w:cs="Times New Roman" w:eastAsia="Times New Roman" w:hAnsi="Times New Roman"/>
+          <w:sz w:val="28"/>
+          <w:szCs w:val="28"/>
         </w:rPr>
         <w:drawing>
           <wp:inline distB="114300" distT="114300" distL="114300" distR="114300">
-            <wp:extent cx="5940115" cy="990600"/>
+            <wp:extent cx="5940115" cy="1397000"/>
             <wp:effectExtent b="0" l="0" r="0" t="0"/>
-            <wp:docPr id="2" name="image5.png"/>
+            <wp:docPr id="3" name="image5.png"/>
             <a:graphic>
               <a:graphicData uri="http://schemas.openxmlformats.org/drawingml/2006/picture">
                 <pic:pic>
@@ -992,7 +978,7 @@
                   <pic:spPr>
                     <a:xfrm>
                       <a:off x="0" y="0"/>
-                      <a:ext cx="5940115" cy="990600"/>
+                      <a:ext cx="5940115" cy="1397000"/>
                     </a:xfrm>
                     <a:prstGeom prst="rect"/>
                     <a:ln/>
@@ -1015,15 +1001,15 @@
         <w:ind w:left="0" w:firstLine="0"/>
         <w:rPr>
           <w:rFonts w:ascii="Times New Roman" w:cs="Times New Roman" w:eastAsia="Times New Roman" w:hAnsi="Times New Roman"/>
-          <w:sz w:val="32"/>
-          <w:szCs w:val="32"/>
-        </w:rPr>
-      </w:pPr>
-      <w:r>
-        <w:rPr>
-          <w:rFonts w:ascii="Times New Roman" w:cs="Times New Roman" w:eastAsia="Times New Roman" w:hAnsi="Times New Roman"/>
-          <w:sz w:val="32"/>
-          <w:szCs w:val="32"/>
+          <w:sz w:val="28"/>
+          <w:szCs w:val="28"/>
+        </w:rPr>
+      </w:pPr>
+      <w:r>
+        <w:rPr>
+          <w:rFonts w:ascii="Times New Roman" w:cs="Times New Roman" w:eastAsia="Times New Roman" w:hAnsi="Times New Roman"/>
+          <w:sz w:val="28"/>
+          <w:szCs w:val="28"/>
           <w:rtl w:val="0"/>
         </w:rPr>
         <w:t xml:space="preserve">TestsProductController</w:t>
@@ -1035,26 +1021,26 @@
         <w:ind w:left="0" w:firstLine="0"/>
         <w:rPr>
           <w:rFonts w:ascii="Times New Roman" w:cs="Times New Roman" w:eastAsia="Times New Roman" w:hAnsi="Times New Roman"/>
-          <w:sz w:val="32"/>
-          <w:szCs w:val="32"/>
-        </w:rPr>
-      </w:pPr>
-      <w:r>
-        <w:rPr>
-          <w:rFonts w:ascii="Times New Roman" w:cs="Times New Roman" w:eastAsia="Times New Roman" w:hAnsi="Times New Roman"/>
-          <w:sz w:val="32"/>
-          <w:szCs w:val="32"/>
+          <w:sz w:val="28"/>
+          <w:szCs w:val="28"/>
+        </w:rPr>
+      </w:pPr>
+      <w:r>
+        <w:rPr>
+          <w:rFonts w:ascii="Times New Roman" w:cs="Times New Roman" w:eastAsia="Times New Roman" w:hAnsi="Times New Roman"/>
+          <w:sz w:val="28"/>
+          <w:szCs w:val="28"/>
         </w:rPr>
         <w:drawing>
           <wp:inline distB="114300" distT="114300" distL="114300" distR="114300">
-            <wp:extent cx="5940115" cy="990600"/>
+            <wp:extent cx="5940115" cy="1397000"/>
             <wp:effectExtent b="0" l="0" r="0" t="0"/>
-            <wp:docPr id="3" name="image2.png"/>
+            <wp:docPr id="2" name="image4.png"/>
             <a:graphic>
               <a:graphicData uri="http://schemas.openxmlformats.org/drawingml/2006/picture">
                 <pic:pic>
                   <pic:nvPicPr>
-                    <pic:cNvPr id="0" name="image2.png"/>
+                    <pic:cNvPr id="0" name="image4.png"/>
                     <pic:cNvPicPr preferRelativeResize="0"/>
                   </pic:nvPicPr>
                   <pic:blipFill>
@@ -1067,7 +1053,156 @@
                   <pic:spPr>
                     <a:xfrm>
                       <a:off x="0" y="0"/>
-                      <a:ext cx="5940115" cy="990600"/>
+                      <a:ext cx="5940115" cy="1397000"/>
+                    </a:xfrm>
+                    <a:prstGeom prst="rect"/>
+                    <a:ln/>
+                  </pic:spPr>
+                </pic:pic>
+              </a:graphicData>
+            </a:graphic>
+          </wp:inline>
+        </w:drawing>
+      </w:r>
+      <w:r>
+        <w:rPr>
+          <w:rtl w:val="0"/>
+        </w:rPr>
+      </w:r>
+    </w:p>
+    <w:p>
+      <w:pPr>
+        <w:spacing w:after="240" w:before="240" w:line="360" w:lineRule="auto"/>
+        <w:ind w:left="0" w:firstLine="0"/>
+        <w:rPr>
+          <w:rFonts w:ascii="Times New Roman" w:cs="Times New Roman" w:eastAsia="Times New Roman" w:hAnsi="Times New Roman"/>
+          <w:sz w:val="28"/>
+          <w:szCs w:val="28"/>
+        </w:rPr>
+      </w:pPr>
+      <w:r>
+        <w:rPr>
+          <w:rFonts w:ascii="Times New Roman" w:cs="Times New Roman" w:eastAsia="Times New Roman" w:hAnsi="Times New Roman"/>
+          <w:sz w:val="28"/>
+          <w:szCs w:val="28"/>
+          <w:rtl w:val="0"/>
+        </w:rPr>
+        <w:t xml:space="preserve">4 Провели интеграционный тест. Внедрили зависимость внутрь контроллера используя явную реализацию интерфейса.</w:t>
+      </w:r>
+    </w:p>
+    <w:p>
+      <w:pPr>
+        <w:spacing w:after="240" w:before="240" w:line="360" w:lineRule="auto"/>
+        <w:ind w:left="0" w:firstLine="0"/>
+        <w:rPr>
+          <w:rFonts w:ascii="Times New Roman" w:cs="Times New Roman" w:eastAsia="Times New Roman" w:hAnsi="Times New Roman"/>
+          <w:sz w:val="28"/>
+          <w:szCs w:val="28"/>
+        </w:rPr>
+      </w:pPr>
+      <w:r>
+        <w:rPr>
+          <w:rFonts w:ascii="Times New Roman" w:cs="Times New Roman" w:eastAsia="Times New Roman" w:hAnsi="Times New Roman"/>
+          <w:sz w:val="28"/>
+          <w:szCs w:val="28"/>
+        </w:rPr>
+        <w:drawing>
+          <wp:inline distB="114300" distT="114300" distL="114300" distR="114300">
+            <wp:extent cx="5940115" cy="1397000"/>
+            <wp:effectExtent b="0" l="0" r="0" t="0"/>
+            <wp:docPr id="7" name="image3.png"/>
+            <a:graphic>
+              <a:graphicData uri="http://schemas.openxmlformats.org/drawingml/2006/picture">
+                <pic:pic>
+                  <pic:nvPicPr>
+                    <pic:cNvPr id="0" name="image3.png"/>
+                    <pic:cNvPicPr preferRelativeResize="0"/>
+                  </pic:nvPicPr>
+                  <pic:blipFill>
+                    <a:blip r:embed="rId8"/>
+                    <a:srcRect b="0" l="0" r="0" t="0"/>
+                    <a:stretch>
+                      <a:fillRect/>
+                    </a:stretch>
+                  </pic:blipFill>
+                  <pic:spPr>
+                    <a:xfrm>
+                      <a:off x="0" y="0"/>
+                      <a:ext cx="5940115" cy="1397000"/>
+                    </a:xfrm>
+                    <a:prstGeom prst="rect"/>
+                    <a:ln/>
+                  </pic:spPr>
+                </pic:pic>
+              </a:graphicData>
+            </a:graphic>
+          </wp:inline>
+        </w:drawing>
+      </w:r>
+      <w:r>
+        <w:rPr>
+          <w:rtl w:val="0"/>
+        </w:rPr>
+      </w:r>
+    </w:p>
+    <w:p>
+      <w:pPr>
+        <w:spacing w:after="240" w:before="240" w:line="360" w:lineRule="auto"/>
+        <w:ind w:left="0" w:firstLine="0"/>
+        <w:rPr>
+          <w:rFonts w:ascii="Times New Roman" w:cs="Times New Roman" w:eastAsia="Times New Roman" w:hAnsi="Times New Roman"/>
+          <w:sz w:val="28"/>
+          <w:szCs w:val="28"/>
+        </w:rPr>
+      </w:pPr>
+      <w:r>
+        <w:rPr>
+          <w:rFonts w:ascii="Times New Roman" w:cs="Times New Roman" w:eastAsia="Times New Roman" w:hAnsi="Times New Roman"/>
+          <w:sz w:val="28"/>
+          <w:szCs w:val="28"/>
+          <w:rtl w:val="0"/>
+        </w:rPr>
+        <w:t xml:space="preserve">5 Провели модульный тест контроллера с помощью Stub-ов и Mock-ов.</w:t>
+      </w:r>
+    </w:p>
+    <w:p>
+      <w:pPr>
+        <w:spacing w:after="240" w:before="240" w:line="360" w:lineRule="auto"/>
+        <w:rPr>
+          <w:rFonts w:ascii="Times New Roman" w:cs="Times New Roman" w:eastAsia="Times New Roman" w:hAnsi="Times New Roman"/>
+          <w:sz w:val="28"/>
+          <w:szCs w:val="28"/>
+        </w:rPr>
+      </w:pPr>
+      <w:r>
+        <w:rPr>
+          <w:rFonts w:ascii="Times New Roman" w:cs="Times New Roman" w:eastAsia="Times New Roman" w:hAnsi="Times New Roman"/>
+          <w:sz w:val="28"/>
+          <w:szCs w:val="28"/>
+        </w:rPr>
+        <w:drawing>
+          <wp:inline distB="114300" distT="114300" distL="114300" distR="114300">
+            <wp:extent cx="5940115" cy="1397000"/>
+            <wp:effectExtent b="0" l="0" r="0" t="0"/>
+            <wp:docPr id="6" name="image3.png"/>
+            <a:graphic>
+              <a:graphicData uri="http://schemas.openxmlformats.org/drawingml/2006/picture">
+                <pic:pic>
+                  <pic:nvPicPr>
+                    <pic:cNvPr id="0" name="image3.png"/>
+                    <pic:cNvPicPr preferRelativeResize="0"/>
+                  </pic:nvPicPr>
+                  <pic:blipFill>
+                    <a:blip r:embed="rId8"/>
+                    <a:srcRect b="0" l="0" r="0" t="0"/>
+                    <a:stretch>
+                      <a:fillRect/>
+                    </a:stretch>
+                  </pic:blipFill>
+                  <pic:spPr>
+                    <a:xfrm>
+                      <a:off x="0" y="0"/>
+                      <a:ext cx="5940115" cy="1397000"/>
                     </a:xfrm>
                     <a:prstGeom prst="rect"/>
                     <a:ln/>
@@ -1114,13 +1249,12 @@
           <w:szCs w:val="28"/>
           <w:rtl w:val="0"/>
         </w:rPr>
-        <w:t xml:space="preserve">8 Проверка</w:t>
+        <w:t xml:space="preserve">6 Проверка</w:t>
       </w:r>
     </w:p>
     <w:p>
       <w:pPr>
         <w:spacing w:after="240" w:before="240" w:line="360" w:lineRule="auto"/>
-        <w:jc w:val="center"/>
         <w:rPr>
           <w:rFonts w:ascii="Times New Roman" w:cs="Times New Roman" w:eastAsia="Times New Roman" w:hAnsi="Times New Roman"/>
           <w:b w:val="1"/>
@@ -1131,15 +1265,14 @@
       <w:r>
         <w:rPr>
           <w:rFonts w:ascii="Times New Roman" w:cs="Times New Roman" w:eastAsia="Times New Roman" w:hAnsi="Times New Roman"/>
-          <w:b w:val="1"/>
-          <w:sz w:val="28"/>
-          <w:szCs w:val="28"/>
+          <w:sz w:val="32"/>
+          <w:szCs w:val="32"/>
         </w:rPr>
         <w:drawing>
           <wp:inline distB="114300" distT="114300" distL="114300" distR="114300">
-            <wp:extent cx="5940115" cy="2451100"/>
+            <wp:extent cx="5940115" cy="1397000"/>
             <wp:effectExtent b="0" l="0" r="0" t="0"/>
-            <wp:docPr id="5" name="image3.png"/>
+            <wp:docPr id="4" name="image3.png"/>
             <a:graphic>
               <a:graphicData uri="http://schemas.openxmlformats.org/drawingml/2006/picture">
                 <pic:pic>
@@ -1148,7 +1281,7 @@
                     <pic:cNvPicPr preferRelativeResize="0"/>
                   </pic:nvPicPr>
                   <pic:blipFill>
-                    <a:blip r:embed="rId9"/>
+                    <a:blip r:embed="rId8"/>
                     <a:srcRect b="0" l="0" r="0" t="0"/>
                     <a:stretch>
                       <a:fillRect/>
@@ -1157,7 +1290,7 @@
                   <pic:spPr>
                     <a:xfrm>
                       <a:off x="0" y="0"/>
-                      <a:ext cx="5940115" cy="2451100"/>
+                      <a:ext cx="5940115" cy="1397000"/>
                     </a:xfrm>
                     <a:prstGeom prst="rect"/>
                     <a:ln/>

</xml_diff>